<commit_message>
se hizo cambios a caso de uso UC-10, 11 y 12
algunos puntos no concordaban con los requerimentos
</commit_message>
<xml_diff>
--- a/Doc-SW Biblioteaca/Casos de Uso Textuales/(UC-12) Insertar Estudiante.docx
+++ b/Doc-SW Biblioteaca/Casos de Uso Textuales/(UC-12) Insertar Estudiante.docx
@@ -1,6 +1,6 @@
 
 <file path=word/document.xml><?xml version="1.0" encoding="utf-8"?>
-<w:document xmlns:wpc="http://schemas.microsoft.com/office/word/2010/wordprocessingCanvas" xmlns:mc="http://schemas.openxmlformats.org/markup-compatibility/2006" xmlns:o="urn:schemas-microsoft-com:office:office" xmlns:r="http://schemas.openxmlformats.org/officeDocument/2006/relationships" xmlns:m="http://schemas.openxmlformats.org/officeDocument/2006/math" xmlns:v="urn:schemas-microsoft-com:vml" xmlns:wp14="http://schemas.microsoft.com/office/word/2010/wordprocessingDrawing" xmlns:wp="http://schemas.openxmlformats.org/drawingml/2006/wordprocessingDrawing" xmlns:w10="urn:schemas-microsoft-com:office:word" xmlns:w="http://schemas.openxmlformats.org/wordprocessingml/2006/main" xmlns:w14="http://schemas.microsoft.com/office/word/2010/wordml" xmlns:wpg="http://schemas.microsoft.com/office/word/2010/wordprocessingGroup" xmlns:wpi="http://schemas.microsoft.com/office/word/2010/wordprocessingInk" xmlns:wne="http://schemas.microsoft.com/office/word/2006/wordml" xmlns:wps="http://schemas.microsoft.com/office/word/2010/wordprocessingShape" mc:Ignorable="w14 wp14">
+<w:document xmlns:ve="http://schemas.openxmlformats.org/markup-compatibility/2006" xmlns:o="urn:schemas-microsoft-com:office:office" xmlns:r="http://schemas.openxmlformats.org/officeDocument/2006/relationships" xmlns:m="http://schemas.openxmlformats.org/officeDocument/2006/math" xmlns:v="urn:schemas-microsoft-com:vml" xmlns:wp="http://schemas.openxmlformats.org/drawingml/2006/wordprocessingDrawing" xmlns:w10="urn:schemas-microsoft-com:office:word" xmlns:w="http://schemas.openxmlformats.org/wordprocessingml/2006/main" xmlns:wne="http://schemas.microsoft.com/office/word/2006/wordml">
   <w:background w:color="FFFFFF"/>
   <w:body>
     <w:p>
@@ -81,26 +81,12 @@
           <w:insideV w:val="single" w:sz="8" w:space="0" w:color="000000"/>
         </w:tblBorders>
         <w:tblLayout w:type="fixed"/>
-        <w:tblCellMar>
-          <w:top w:w="0" w:type="dxa"/>
-          <w:left w:w="0" w:type="dxa"/>
-          <w:bottom w:w="0" w:type="dxa"/>
-          <w:right w:w="0" w:type="dxa"/>
-        </w:tblCellMar>
-        <w:tblLook w:val="0600" w:firstRow="0" w:lastRow="0" w:firstColumn="0" w:lastColumn="0" w:noHBand="1" w:noVBand="1"/>
+        <w:tblLook w:val="0600"/>
       </w:tblPr>
       <w:tblGrid>
         <w:gridCol w:w="9375"/>
       </w:tblGrid>
       <w:tr>
-        <w:tblPrEx>
-          <w:tblCellMar>
-            <w:top w:w="0" w:type="dxa"/>
-            <w:left w:w="0" w:type="dxa"/>
-            <w:bottom w:w="0" w:type="dxa"/>
-            <w:right w:w="0" w:type="dxa"/>
-          </w:tblCellMar>
-        </w:tblPrEx>
         <w:tc>
           <w:tcPr>
             <w:tcW w:w="9375" w:type="dxa"/>
@@ -126,14 +112,6 @@
         </w:tc>
       </w:tr>
       <w:tr>
-        <w:tblPrEx>
-          <w:tblCellMar>
-            <w:top w:w="0" w:type="dxa"/>
-            <w:left w:w="0" w:type="dxa"/>
-            <w:bottom w:w="0" w:type="dxa"/>
-            <w:right w:w="0" w:type="dxa"/>
-          </w:tblCellMar>
-        </w:tblPrEx>
         <w:tc>
           <w:tcPr>
             <w:tcW w:w="9375" w:type="dxa"/>
@@ -183,7 +161,7 @@
               <w:contextualSpacing/>
             </w:pPr>
             <w:r>
-              <w:t>El administrador solicita la identificación  del solicitante.</w:t>
+              <w:t>El administrador realiza una búsqueda en el sistema para localizar si el usuario existe.</w:t>
             </w:r>
           </w:p>
           <w:p>
@@ -197,10 +175,7 @@
               <w:contextualSpacing/>
             </w:pPr>
             <w:r>
-              <w:t>El administrador realiza una búsqueda en el sistema para local</w:t>
-            </w:r>
-            <w:r>
-              <w:t>izar si el usuario existe.</w:t>
+              <w:t>El sistema proporcionará la información de la búsqueda, en donde se mostrará si el solicitante no está registrado.</w:t>
             </w:r>
           </w:p>
           <w:p>
@@ -214,7 +189,7 @@
               <w:contextualSpacing/>
             </w:pPr>
             <w:r>
-              <w:t>El sistema proporcionará la información de la búsqueda, en donde se mostrará si el solicitante no está registrado.</w:t>
+              <w:t>El sistema da el visto bueno, el administrador comenzará a solicitar la información del solicitante.</w:t>
             </w:r>
           </w:p>
           <w:p>
@@ -228,7 +203,7 @@
               <w:contextualSpacing/>
             </w:pPr>
             <w:r>
-              <w:t>El sistema da el visto bueno, el administrador comenzará a solicitar la información del solicitante.</w:t>
+              <w:t>El administrador requiere una tarjeta de identificación para comprobar la validez de la información.</w:t>
             </w:r>
           </w:p>
           <w:p>
@@ -242,10 +217,15 @@
               <w:contextualSpacing/>
             </w:pPr>
             <w:r>
-              <w:t>El administra</w:t>
-            </w:r>
-            <w:r>
-              <w:t>dor requiere una tarjeta de identificación para comprobar la validez de la información.</w:t>
+              <w:t xml:space="preserve">El administrador debe proporcionar lo siguiente información al sistema: nombre, apellidos, carnet, número de identificación, tipo de usuario, </w:t>
+            </w:r>
+            <w:proofErr w:type="gramStart"/>
+            <w:r>
+              <w:t>numero</w:t>
+            </w:r>
+            <w:proofErr w:type="gramEnd"/>
+            <w:r>
+              <w:t xml:space="preserve"> de teléfono, dirección.</w:t>
             </w:r>
           </w:p>
           <w:p>
@@ -259,30 +239,12 @@
               <w:contextualSpacing/>
             </w:pPr>
             <w:r>
-              <w:t>El administrador debe proporcionar lo siguiente información al sistema: nombre, apellidos, carnet, número</w:t>
-            </w:r>
-            <w:r>
-              <w:t xml:space="preserve"> de identificación</w:t>
-            </w:r>
-            <w:r>
-              <w:t xml:space="preserve">, </w:t>
-            </w:r>
-            <w:r>
-              <w:t xml:space="preserve">tipo de usuario, </w:t>
-            </w:r>
-            <w:proofErr w:type="gramStart"/>
-            <w:r>
-              <w:t>numero</w:t>
-            </w:r>
-            <w:proofErr w:type="gramEnd"/>
-            <w:r>
-              <w:t xml:space="preserve"> de teléfono</w:t>
-            </w:r>
-            <w:r>
-              <w:t>, dirección</w:t>
-            </w:r>
-            <w:r>
-              <w:t>.</w:t>
+              <w:t>El sistema proporciona los de</w:t>
+            </w:r>
+            <w:bookmarkStart w:id="0" w:name="_GoBack"/>
+            <w:bookmarkEnd w:id="0"/>
+            <w:r>
+              <w:t>más datos como: fecha de ingreso, fecha final.</w:t>
             </w:r>
           </w:p>
           <w:p>
@@ -296,12 +258,7 @@
               <w:contextualSpacing/>
             </w:pPr>
             <w:r>
-              <w:t>El sistema proporciona los de</w:t>
-            </w:r>
-            <w:bookmarkStart w:id="0" w:name="_GoBack"/>
-            <w:bookmarkEnd w:id="0"/>
-            <w:r>
-              <w:t>más datos como: fecha de ingreso, fecha final.</w:t>
+              <w:t>El administrador envía la información, y el sistema se encarga de agregar la información a la base de datos.</w:t>
             </w:r>
           </w:p>
           <w:p>
@@ -315,7 +272,7 @@
               <w:contextualSpacing/>
             </w:pPr>
             <w:r>
-              <w:t>El administrador envía la información, y el sistema se encarga de agregar la información a la base de datos.</w:t>
+              <w:t>El sistema debe devolver un mensaje donde indique que la transacción se realizó con éxito.</w:t>
             </w:r>
           </w:p>
           <w:p>
@@ -329,20 +286,6 @@
               <w:contextualSpacing/>
             </w:pPr>
             <w:r>
-              <w:t>El sistema debe devolver un mensaje donde indique que la transacción se realizó con éxito.</w:t>
-            </w:r>
-          </w:p>
-          <w:p>
-            <w:pPr>
-              <w:numPr>
-                <w:ilvl w:val="0"/>
-                <w:numId w:val="4"/>
-              </w:numPr>
-              <w:spacing w:line="240" w:lineRule="auto"/>
-              <w:ind w:hanging="359"/>
-              <w:contextualSpacing/>
-            </w:pPr>
-            <w:r>
               <w:t>El administrador le indicará al solicitante que ya puede realizar solicitar libros en la biblioteca.</w:t>
             </w:r>
           </w:p>
@@ -354,14 +297,6 @@
         </w:tc>
       </w:tr>
       <w:tr>
-        <w:tblPrEx>
-          <w:tblCellMar>
-            <w:top w:w="0" w:type="dxa"/>
-            <w:left w:w="0" w:type="dxa"/>
-            <w:bottom w:w="0" w:type="dxa"/>
-            <w:right w:w="0" w:type="dxa"/>
-          </w:tblCellMar>
-        </w:tblPrEx>
         <w:tc>
           <w:tcPr>
             <w:tcW w:w="9375" w:type="dxa"/>
@@ -387,14 +322,6 @@
         </w:tc>
       </w:tr>
       <w:tr>
-        <w:tblPrEx>
-          <w:tblCellMar>
-            <w:top w:w="0" w:type="dxa"/>
-            <w:left w:w="0" w:type="dxa"/>
-            <w:bottom w:w="0" w:type="dxa"/>
-            <w:right w:w="0" w:type="dxa"/>
-          </w:tblCellMar>
-        </w:tblPrEx>
         <w:tc>
           <w:tcPr>
             <w:tcW w:w="9375" w:type="dxa"/>
@@ -410,10 +337,7 @@
               <w:spacing w:line="240" w:lineRule="auto"/>
             </w:pPr>
             <w:r>
-              <w:t>3a.El solicitante se niega a dar su ide</w:t>
-            </w:r>
-            <w:r>
-              <w:t>ntificación.</w:t>
+              <w:t>3a.El solicitante se niega a dar su identificación.</w:t>
             </w:r>
           </w:p>
           <w:p>
@@ -471,10 +395,7 @@
               <w:spacing w:line="240" w:lineRule="auto"/>
             </w:pPr>
             <w:r>
-              <w:t xml:space="preserve">10a. El administrador envía la información pero no rellena los todos los campos solicitados,  el sistema debe indicar al administrador que debe rellenar todos los campos </w:t>
-            </w:r>
-            <w:r>
-              <w:t>requeridos.</w:t>
+              <w:t>10a. El administrador envía la información pero no rellena los todos los campos solicitados,  el sistema debe indicar al administrador que debe rellenar todos los campos requeridos.</w:t>
             </w:r>
           </w:p>
           <w:p>
@@ -510,10 +431,7 @@
               <w:spacing w:line="240" w:lineRule="auto"/>
             </w:pPr>
             <w:r>
-              <w:t>10a. El sistema devolvió</w:t>
-            </w:r>
-            <w:r>
-              <w:t xml:space="preserve"> un mensaje donde indica que la transacción no se pudo realizar.</w:t>
+              <w:t>10a. El sistema devolvió un mensaje donde indica que la transacción no se pudo realizar.</w:t>
             </w:r>
           </w:p>
           <w:p>
@@ -527,10 +445,7 @@
               <w:contextualSpacing/>
             </w:pPr>
             <w:r>
-              <w:t>El Administrador debe volver a enviar la i</w:t>
-            </w:r>
-            <w:r>
-              <w:t>nformación para proceder con el registro.</w:t>
+              <w:t>El Administrador debe volver a enviar la información para proceder con el registro.</w:t>
             </w:r>
           </w:p>
           <w:p>
@@ -552,7 +467,7 @@
 </file>
 
 <file path=word/numbering.xml><?xml version="1.0" encoding="utf-8"?>
-<w:numbering xmlns:wpc="http://schemas.microsoft.com/office/word/2010/wordprocessingCanvas" xmlns:mc="http://schemas.openxmlformats.org/markup-compatibility/2006" xmlns:o="urn:schemas-microsoft-com:office:office" xmlns:r="http://schemas.openxmlformats.org/officeDocument/2006/relationships" xmlns:m="http://schemas.openxmlformats.org/officeDocument/2006/math" xmlns:v="urn:schemas-microsoft-com:vml" xmlns:wp14="http://schemas.microsoft.com/office/word/2010/wordprocessingDrawing" xmlns:wp="http://schemas.openxmlformats.org/drawingml/2006/wordprocessingDrawing" xmlns:w10="urn:schemas-microsoft-com:office:word" xmlns:w="http://schemas.openxmlformats.org/wordprocessingml/2006/main" xmlns:w14="http://schemas.microsoft.com/office/word/2010/wordml" xmlns:wpg="http://schemas.microsoft.com/office/word/2010/wordprocessingGroup" xmlns:wpi="http://schemas.microsoft.com/office/word/2010/wordprocessingInk" xmlns:wne="http://schemas.microsoft.com/office/word/2006/wordml" xmlns:wps="http://schemas.microsoft.com/office/word/2010/wordprocessingShape" mc:Ignorable="w14 wp14">
+<w:numbering xmlns:ve="http://schemas.openxmlformats.org/markup-compatibility/2006" xmlns:o="urn:schemas-microsoft-com:office:office" xmlns:r="http://schemas.openxmlformats.org/officeDocument/2006/relationships" xmlns:m="http://schemas.openxmlformats.org/officeDocument/2006/math" xmlns:v="urn:schemas-microsoft-com:vml" xmlns:wp="http://schemas.openxmlformats.org/drawingml/2006/wordprocessingDrawing" xmlns:w10="urn:schemas-microsoft-com:office:word" xmlns:w="http://schemas.openxmlformats.org/wordprocessingml/2006/main" xmlns:wne="http://schemas.microsoft.com/office/word/2006/wordml">
   <w:abstractNum w:abstractNumId="0">
     <w:nsid w:val="20EB1796"/>
     <w:multiLevelType w:val="multilevel"/>
@@ -1137,7 +1052,7 @@
 </file>
 
 <file path=word/styles.xml><?xml version="1.0" encoding="utf-8"?>
-<w:styles xmlns:mc="http://schemas.openxmlformats.org/markup-compatibility/2006" xmlns:r="http://schemas.openxmlformats.org/officeDocument/2006/relationships" xmlns:w="http://schemas.openxmlformats.org/wordprocessingml/2006/main" xmlns:w14="http://schemas.microsoft.com/office/word/2010/wordml" mc:Ignorable="w14">
+<w:styles xmlns:r="http://schemas.openxmlformats.org/officeDocument/2006/relationships" xmlns:w="http://schemas.openxmlformats.org/wordprocessingml/2006/main">
   <w:docDefaults>
     <w:rPrDefault>
       <w:rPr>
@@ -1294,11 +1209,13 @@
   </w:latentStyles>
   <w:style w:type="paragraph" w:default="1" w:styleId="Normal">
     <w:name w:val="Normal"/>
+    <w:rsid w:val="00F1152E"/>
   </w:style>
   <w:style w:type="paragraph" w:styleId="Ttulo1">
     <w:name w:val="heading 1"/>
     <w:basedOn w:val="Normal"/>
     <w:next w:val="Normal"/>
+    <w:rsid w:val="00F1152E"/>
     <w:pPr>
       <w:keepNext/>
       <w:keepLines/>
@@ -1315,6 +1232,7 @@
     <w:name w:val="heading 2"/>
     <w:basedOn w:val="Normal"/>
     <w:next w:val="Normal"/>
+    <w:rsid w:val="00F1152E"/>
     <w:pPr>
       <w:keepNext/>
       <w:keepLines/>
@@ -1332,6 +1250,7 @@
     <w:name w:val="heading 3"/>
     <w:basedOn w:val="Normal"/>
     <w:next w:val="Normal"/>
+    <w:rsid w:val="00F1152E"/>
     <w:pPr>
       <w:keepNext/>
       <w:keepLines/>
@@ -1350,6 +1269,7 @@
     <w:name w:val="heading 4"/>
     <w:basedOn w:val="Normal"/>
     <w:next w:val="Normal"/>
+    <w:rsid w:val="00F1152E"/>
     <w:pPr>
       <w:keepNext/>
       <w:keepLines/>
@@ -1367,6 +1287,7 @@
     <w:name w:val="heading 5"/>
     <w:basedOn w:val="Normal"/>
     <w:next w:val="Normal"/>
+    <w:rsid w:val="00F1152E"/>
     <w:pPr>
       <w:keepNext/>
       <w:keepLines/>
@@ -1383,6 +1304,7 @@
     <w:name w:val="heading 6"/>
     <w:basedOn w:val="Normal"/>
     <w:next w:val="Normal"/>
+    <w:rsid w:val="00F1152E"/>
     <w:pPr>
       <w:keepNext/>
       <w:keepLines/>
@@ -1407,6 +1329,7 @@
     <w:uiPriority w:val="99"/>
     <w:semiHidden/>
     <w:unhideWhenUsed/>
+    <w:qFormat/>
     <w:tblPr>
       <w:tblInd w:w="0" w:type="dxa"/>
       <w:tblCellMar>
@@ -1425,6 +1348,7 @@
   </w:style>
   <w:style w:type="table" w:customStyle="1" w:styleId="TableNormal">
     <w:name w:val="Table Normal"/>
+    <w:rsid w:val="00F1152E"/>
     <w:tblPr>
       <w:tblCellMar>
         <w:top w:w="0" w:type="dxa"/>
@@ -1438,6 +1362,7 @@
     <w:name w:val="Title"/>
     <w:basedOn w:val="Normal"/>
     <w:next w:val="Normal"/>
+    <w:rsid w:val="00F1152E"/>
     <w:pPr>
       <w:keepNext/>
       <w:keepLines/>
@@ -1452,6 +1377,7 @@
     <w:name w:val="Subtitle"/>
     <w:basedOn w:val="Normal"/>
     <w:next w:val="Normal"/>
+    <w:rsid w:val="00F1152E"/>
     <w:pPr>
       <w:keepNext/>
       <w:keepLines/>
@@ -1467,6 +1393,7 @@
   </w:style>
   <w:style w:type="table" w:customStyle="1" w:styleId="a">
     <w:basedOn w:val="TableNormal"/>
+    <w:rsid w:val="00F1152E"/>
     <w:tblPr>
       <w:tblStyleRowBandSize w:val="1"/>
       <w:tblStyleColBandSize w:val="1"/>

</xml_diff>